<commit_message>
opponentkommentarer_respons_OI is new, there are fixed comments
</commit_message>
<xml_diff>
--- a/Thesis/opponentkommnentarer_respons_JS.docx
+++ b/Thesis/opponentkommnentarer_respons_JS.docx
@@ -1215,7 +1215,25 @@
           <w:sz w:val="22"/>
           <w:szCs w:val="22"/>
         </w:rPr>
-        <w:t>i studien tycker jag inte skulle behövas eftersom jag ville ha strukturerade svar som kunde svara till ett kvantitativt resultat. Därmed tycker jag att det är logisk till varför en ostrukturerad intervju inte användes.</w:t>
+        <w:t xml:space="preserve">i studien tycker jag inte skulle behövas eftersom jag ville ha strukturerade svar som kunde svara till ett kvantitativt resultat. Därmed tycker jag att det är logisk </w:t>
+      </w:r>
+      <w:r>
+        <w:rPr>
+          <w:rFonts w:ascii="Verdana" w:eastAsia="Times New Roman" w:hAnsi="Verdana" w:cs="Times New Roman"/>
+          <w:color w:val="000000"/>
+          <w:sz w:val="22"/>
+          <w:szCs w:val="22"/>
+        </w:rPr>
+        <w:t xml:space="preserve">att inte berätta </w:t>
+      </w:r>
+      <w:r>
+        <w:rPr>
+          <w:rFonts w:ascii="Verdana" w:eastAsia="Times New Roman" w:hAnsi="Verdana" w:cs="Times New Roman"/>
+          <w:color w:val="000000"/>
+          <w:sz w:val="22"/>
+          <w:szCs w:val="22"/>
+        </w:rPr>
+        <w:t>varför en ostrukturerad intervju inte användes.</w:t>
       </w:r>
     </w:p>
     <w:p>
@@ -1391,7 +1409,6 @@
           <w:szCs w:val="22"/>
         </w:rPr>
       </w:pPr>
-      <w:proofErr w:type="gramStart"/>
       <w:r>
         <w:rPr>
           <w:rFonts w:ascii="Verdana" w:eastAsia="Times New Roman" w:hAnsi="Verdana" w:cs="Times New Roman"/>
@@ -1407,66 +1424,39 @@
           <w:sz w:val="22"/>
           <w:szCs w:val="22"/>
         </w:rPr>
-        <w:t xml:space="preserve"> Studien</w:t>
-      </w:r>
-      <w:proofErr w:type="gramEnd"/>
+        <w:t xml:space="preserve">Studien följer framförallt en kvantitativ explorativ forskningsstrategi för att uppnå studiens mål. Studien anses vara explorativ eftersom den främst genererar resultat baserat på ett litet urval och skulle gynnas av uppföljning i en större studie </w:t>
+      </w:r>
+      <w:r>
+        <w:rPr>
+          <w:rFonts w:ascii="Verdana" w:hAnsi="Verdana"/>
+          <w:sz w:val="22"/>
+          <w:szCs w:val="22"/>
+        </w:rPr>
+        <w:fldChar w:fldCharType="begin"/>
+      </w:r>
+      <w:r>
+        <w:rPr>
+          <w:rFonts w:ascii="Verdana" w:hAnsi="Verdana"/>
+          <w:sz w:val="22"/>
+          <w:szCs w:val="22"/>
+        </w:rPr>
+        <w:instrText xml:space="preserve"> ADDIN ZOTERO_ITEM CSL_CITATION {"citationID":"QgN3Wlpb","properties":{"formattedCitation":"(Malhotra &amp; Birks, 2006)","plainCitation":"(Malhotra &amp; Birks, 2006)","noteIndex":0},"citationItems":[{"id":112,"uris":["http://zotero.org/users/local/QsygNxKM/items/YJQAMTVE"],"uri":["http://zotero.org/users/local/QsygNxKM/items/YJQAMTVE"],"itemData":{"id":112,"type":"book","title":"Marketing Research - An Applied Approach - European","publisher":"Prentice Hall, Inc., a Pearson Education company","edition":"Updated Second European Edition","abstract":"Being a marketing researcher is a very creative task. This creativity is nurtured by an environment that makes many demands on the researcher. They must be able to cope with the technical challenges to plan, gather, analyse and interpret information. They must be aware of the challenges faced by the array of decision-makers who trust sound marketing research. They must be able to empathise with the people they aim to question and observe, and to treat them with care and respect.\nTrying to develop the technical skills and to balance an appreciation of decision- makers and respondents may seem daunting. Finding the confidence to conduct research and to interpret the findings may seem difficult with so many options to consider. This is where we believe Marketing Research, An Applied Approach, 2nd European edition can help. Founded on the enormously successful US editions and the 1st European edition, this text aims to be comprehensive, authoritative and applied. This edition includes an array of European and international examples, practices and illustrations. It portrays a balance of qualitative and quantitative approaches to con- ducting research that allows the creative support of decision-makers. It will guide the reader through the challenges faced in conducting marketing research of the highest quality. This is achieved through an appropriate blend of scholarship with a highly applied and managerial orientation.","ISBN":"0 273 69530 4","note":"p. 64","author":[{"family":"Malhotra","given":"Naresh K."},{"family":"Birks","given":"David F."}],"issued":{"date-parts":[["2006"]]}}}],"schema":"https://github.com/citation-style-language/schema/raw/master/csl-citation.json"} </w:instrText>
+      </w:r>
+      <w:r>
+        <w:rPr>
+          <w:rFonts w:ascii="Verdana" w:hAnsi="Verdana"/>
+          <w:sz w:val="22"/>
+          <w:szCs w:val="22"/>
+        </w:rPr>
+        <w:fldChar w:fldCharType="separate"/>
+      </w:r>
       <w:r>
         <w:rPr>
           <w:rFonts w:ascii="Verdana" w:hAnsi="Verdana" w:cs="Times New Roman"/>
           <w:sz w:val="22"/>
           <w:szCs w:val="22"/>
         </w:rPr>
-        <w:t xml:space="preserve"> följer framförallt en kvantitativ explorativ forskningsstrategi för att uppnå studiens mål. Studien anses vara explorativ eftersom den främst genererar resultat baserat på ett litet urval och skulle gynnas av uppföljning i en större studie </w:t>
-      </w:r>
-      <w:r>
-        <w:rPr>
-          <w:rFonts w:ascii="Verdana" w:hAnsi="Verdana"/>
-          <w:sz w:val="22"/>
-          <w:szCs w:val="22"/>
-        </w:rPr>
-        <w:fldChar w:fldCharType="begin"/>
-      </w:r>
-      <w:r>
-        <w:rPr>
-          <w:rFonts w:ascii="Verdana" w:hAnsi="Verdana"/>
-          <w:sz w:val="22"/>
-          <w:szCs w:val="22"/>
-        </w:rPr>
-        <w:instrText xml:space="preserve"> ADDIN ZOTERO_ITEM CSL_CITATION {"citationID":"QgN3Wlpb","properties":{"formattedCitation":"(Malhotra &amp; Birks, 2006)","plainCitation":"(Malhotra &amp; Birks, 2006)","noteIndex":0},"citationItems":[{"id":112,"uris":["http://zotero.org/users/local/QsygNxKM/items/YJQAMTVE"],"uri":["http://zotero.org/users/local/QsygNxKM/items/YJQAMTVE"],"itemData":{"id":112,"type":"book","title":"Marketing Research - An Applied Approach - European","publisher":"Prentice Hall, Inc., a Pearson Education company","edition":"Updated Second European Edition","abstract":"Being a marketing researcher is a very creative task. This creativity is nurtured by an environment that makes many demands on the researcher. They must be able to cope with the technical challenges to plan, gather, analyse and interpret information. They must be aware of the challenges faced by the array of decision-makers who trust sound marketing research. They must be able to empathise with the people they aim to question and observe, and to treat them with care and respect.\nTrying to develop the technical skills and to balance an appreciation of decision- makers and respondents may seem daunting. Finding the confidence to conduct research and to interpret the findings may seem difficult with so many options to consider. This is where we believe Marketing Research, An Applied Approach, 2nd European edition can help. Founded on the enormously successful US editions and the 1st European edition, this text aims to be comprehensive, authoritative and applied. This edition includes an array of European and international examples, practices and illustrations. It portrays a balance of qualitative and quantitative approaches to con- ducting research that allows the creative support of decision-makers. It will guide the reader through the challenges faced in conducting marketing research of the highest quality. This is achieved through an appropriate blend of scholarship with a highly applied and managerial orientation.","ISBN":"0 273 69530 4","note":"p. 64","author":[{"family":"Malhotra","given":"Naresh K."},{"family":"Birks","given":"David F."}],"issued":{"date-parts":[["2006"]]}}}],"schema":"https://github.com/citation-style-language/schema/raw/master/csl-citation.json"} </w:instrText>
-      </w:r>
-      <w:r>
-        <w:rPr>
-          <w:rFonts w:ascii="Verdana" w:hAnsi="Verdana"/>
-          <w:sz w:val="22"/>
-          <w:szCs w:val="22"/>
-        </w:rPr>
-        <w:fldChar w:fldCharType="separate"/>
-      </w:r>
-      <w:r>
-        <w:rPr>
-          <w:rFonts w:ascii="Verdana" w:hAnsi="Verdana" w:cs="Times New Roman"/>
-          <w:sz w:val="22"/>
-          <w:szCs w:val="22"/>
-        </w:rPr>
-        <w:t>(</w:t>
-      </w:r>
-      <w:proofErr w:type="spellStart"/>
-      <w:r>
-        <w:rPr>
-          <w:rFonts w:ascii="Verdana" w:hAnsi="Verdana" w:cs="Times New Roman"/>
-          <w:sz w:val="22"/>
-          <w:szCs w:val="22"/>
-        </w:rPr>
-        <w:t>Malhotra</w:t>
-      </w:r>
-      <w:proofErr w:type="spellEnd"/>
-      <w:r>
-        <w:rPr>
-          <w:rFonts w:ascii="Verdana" w:hAnsi="Verdana" w:cs="Times New Roman"/>
-          <w:sz w:val="22"/>
-          <w:szCs w:val="22"/>
-        </w:rPr>
-        <w:t xml:space="preserve"> &amp; Birks, 2006)</w:t>
+        <w:t>(Malhotra &amp; Birks, 2006)</w:t>
       </w:r>
       <w:r>
         <w:rPr>
@@ -1505,6 +1495,8 @@
           <w:szCs w:val="22"/>
         </w:rPr>
       </w:pPr>
+      <w:bookmarkStart w:id="7" w:name="_GoBack"/>
+      <w:bookmarkEnd w:id="7"/>
     </w:p>
     <w:p>
       <w:pPr>
@@ -1574,25 +1566,202 @@
           <w:sz w:val="22"/>
           <w:szCs w:val="22"/>
         </w:rPr>
-        <w:t>(</w:t>
-      </w:r>
-      <w:proofErr w:type="spellStart"/>
+        <w:t>(Malhotra &amp; Birks, 2006)</w:t>
+      </w:r>
+      <w:r>
+        <w:rPr>
+          <w:rFonts w:ascii="Verdana" w:hAnsi="Verdana"/>
+          <w:sz w:val="22"/>
+          <w:szCs w:val="22"/>
+        </w:rPr>
+        <w:fldChar w:fldCharType="end"/>
+      </w:r>
+      <w:r>
+        <w:rPr>
+          <w:rFonts w:ascii="Verdana" w:hAnsi="Verdana"/>
+          <w:sz w:val="22"/>
+          <w:szCs w:val="22"/>
+        </w:rPr>
+        <w:t>.</w:t>
+      </w:r>
       <w:r>
         <w:rPr>
           <w:rFonts w:ascii="Verdana" w:hAnsi="Verdana" w:cs="Times New Roman"/>
           <w:sz w:val="22"/>
           <w:szCs w:val="22"/>
         </w:rPr>
-        <w:t>Malhotra</w:t>
-      </w:r>
-      <w:proofErr w:type="spellEnd"/>
+        <w:t xml:space="preserve"> I denna studie är både forskningsfrågorna och metodiken relativt outforskade och därför är en explorativ strategi optimal. Framförallt lämpar sig den explorativa forskningsstrategin bäst med de resurserna som var tillgängliga. Ett kvantitativt upplägg valdes huvudsakligen med tanke på framtida studier </w:t>
+      </w:r>
+      <w:r>
+        <w:rPr>
+          <w:rFonts w:ascii="Verdana" w:hAnsi="Verdana"/>
+          <w:sz w:val="22"/>
+          <w:szCs w:val="22"/>
+        </w:rPr>
+        <w:t>och att överskådligt kunna jämföra och värdera olika pedagogiska perspektiv</w:t>
+      </w:r>
       <w:r>
         <w:rPr>
           <w:rFonts w:ascii="Verdana" w:hAnsi="Verdana" w:cs="Times New Roman"/>
           <w:sz w:val="22"/>
           <w:szCs w:val="22"/>
         </w:rPr>
-        <w:t xml:space="preserve"> &amp; Birks, 2006)</w:t>
+        <w:t>. Alla dessa egenskaper talar för genomförande av en framtida och mer omfattande studie. Denna studie kan därför i sammanhanget betraktas som en vägledande för-studie. En sammanfattning av den metodiken som används i studien visas i Figur 1.”</w:t>
+      </w:r>
+    </w:p>
+    <w:p>
+      <w:pPr>
+        <w:rPr>
+          <w:rFonts w:ascii="Verdana" w:eastAsia="Times New Roman" w:hAnsi="Verdana" w:cs="Times New Roman"/>
+          <w:color w:val="000000"/>
+          <w:sz w:val="22"/>
+          <w:szCs w:val="22"/>
+        </w:rPr>
+      </w:pPr>
+    </w:p>
+    <w:p>
+      <w:pPr>
+        <w:rPr>
+          <w:rFonts w:ascii="Verdana" w:eastAsia="Times New Roman" w:hAnsi="Verdana" w:cs="Times New Roman"/>
+          <w:color w:val="000000"/>
+          <w:sz w:val="22"/>
+          <w:szCs w:val="22"/>
+        </w:rPr>
+      </w:pPr>
+      <w:r>
+        <w:rPr>
+          <w:rFonts w:ascii="Verdana" w:eastAsia="Times New Roman" w:hAnsi="Verdana" w:cs="Times New Roman"/>
+          <w:color w:val="000000"/>
+          <w:sz w:val="22"/>
+          <w:szCs w:val="22"/>
+        </w:rPr>
+        <w:br/>
+      </w:r>
+      <w:r>
+        <w:rPr>
+          <w:rFonts w:ascii="Verdana" w:eastAsia="Times New Roman" w:hAnsi="Verdana" w:cs="Times New Roman"/>
+          <w:color w:val="000000"/>
+          <w:sz w:val="22"/>
+          <w:szCs w:val="22"/>
+        </w:rPr>
+        <w:br/>
+      </w:r>
+      <w:r>
+        <w:rPr>
+          <w:rFonts w:ascii="Verdana" w:eastAsia="Times New Roman" w:hAnsi="Verdana" w:cs="Times New Roman"/>
+          <w:color w:val="000000"/>
+          <w:sz w:val="22"/>
+          <w:szCs w:val="22"/>
+        </w:rPr>
+        <w:t>Kommentar</w:t>
+      </w:r>
+      <w:r>
+        <w:rPr>
+          <w:rFonts w:ascii="Verdana" w:eastAsia="Times New Roman" w:hAnsi="Verdana" w:cs="Times New Roman"/>
+          <w:color w:val="000000"/>
+          <w:sz w:val="22"/>
+          <w:szCs w:val="22"/>
+        </w:rPr>
+        <w:t xml:space="preserve">: </w:t>
+      </w:r>
+      <w:r>
+        <w:rPr>
+          <w:rFonts w:ascii="Verdana" w:eastAsia="Times New Roman" w:hAnsi="Verdana" w:cs="Times New Roman"/>
+          <w:color w:val="000000"/>
+          <w:sz w:val="22"/>
+          <w:szCs w:val="22"/>
+        </w:rPr>
+        <w:t>Forskningsetiska aspekter – V</w:t>
+      </w:r>
+      <w:r>
+        <w:rPr>
+          <w:rFonts w:ascii="Verdana" w:eastAsia="Times New Roman" w:hAnsi="Verdana" w:cs="Times New Roman"/>
+          <w:color w:val="000000"/>
+          <w:sz w:val="22"/>
+          <w:szCs w:val="22"/>
+        </w:rPr>
+        <w:t xml:space="preserve">etenskaps </w:t>
+      </w:r>
+      <w:r>
+        <w:rPr>
+          <w:rFonts w:ascii="Verdana" w:eastAsia="Times New Roman" w:hAnsi="Verdana" w:cs="Times New Roman"/>
+          <w:color w:val="000000"/>
+          <w:sz w:val="22"/>
+          <w:szCs w:val="22"/>
+        </w:rPr>
+        <w:t>R</w:t>
+      </w:r>
+      <w:r>
+        <w:rPr>
+          <w:rFonts w:ascii="Verdana" w:eastAsia="Times New Roman" w:hAnsi="Verdana" w:cs="Times New Roman"/>
+          <w:color w:val="000000"/>
+          <w:sz w:val="22"/>
+          <w:szCs w:val="22"/>
+        </w:rPr>
+        <w:t>ådet</w:t>
+      </w:r>
+      <w:r>
+        <w:rPr>
+          <w:rFonts w:ascii="Verdana" w:eastAsia="Times New Roman" w:hAnsi="Verdana" w:cs="Times New Roman"/>
+          <w:color w:val="000000"/>
+          <w:sz w:val="22"/>
+          <w:szCs w:val="22"/>
+        </w:rPr>
+        <w:t>, intervjuer</w:t>
+      </w:r>
+    </w:p>
+    <w:p>
+      <w:pPr>
+        <w:rPr>
+          <w:rFonts w:ascii="Verdana" w:eastAsia="Times New Roman" w:hAnsi="Verdana" w:cs="Times New Roman"/>
+          <w:color w:val="000000"/>
+          <w:sz w:val="22"/>
+          <w:szCs w:val="22"/>
+        </w:rPr>
+      </w:pPr>
+    </w:p>
+    <w:p>
+      <w:pPr>
+        <w:rPr>
+          <w:rFonts w:ascii="Verdana" w:eastAsia="Times New Roman" w:hAnsi="Verdana" w:cs="Times New Roman"/>
+          <w:color w:val="000000"/>
+          <w:sz w:val="22"/>
+          <w:szCs w:val="22"/>
+        </w:rPr>
+      </w:pPr>
+      <w:r>
+        <w:rPr>
+          <w:rFonts w:ascii="Verdana" w:eastAsia="Times New Roman" w:hAnsi="Verdana" w:cs="Times New Roman"/>
+          <w:color w:val="000000"/>
+          <w:sz w:val="22"/>
+          <w:szCs w:val="22"/>
+        </w:rPr>
+        <w:t>Respons:</w:t>
+      </w:r>
+      <w:r>
+        <w:rPr>
+          <w:rFonts w:ascii="Verdana" w:eastAsia="Times New Roman" w:hAnsi="Verdana" w:cs="Times New Roman"/>
+          <w:color w:val="000000"/>
+          <w:sz w:val="22"/>
+          <w:szCs w:val="22"/>
+        </w:rPr>
+        <w:t xml:space="preserve"> Detta är tillagt ”</w:t>
+      </w:r>
+      <w:r>
+        <w:rPr>
+          <w:rFonts w:eastAsia="Times New Roman" w:cs="Times New Roman"/>
+          <w:sz w:val="22"/>
+          <w:szCs w:val="22"/>
+        </w:rPr>
+        <w:t xml:space="preserve"> </w:t>
+      </w:r>
+      <w:r>
+        <w:rPr>
+          <w:rFonts w:ascii="Verdana" w:eastAsia="Times New Roman" w:hAnsi="Verdana" w:cs="Times New Roman"/>
+          <w:sz w:val="22"/>
+          <w:szCs w:val="22"/>
+        </w:rPr>
+        <w:t xml:space="preserve">Studien följer de forskningsetiska principer som är informationskravet, samtyckeskravet, konfidentielitetskravet, och nyttjandetkravet </w:t>
       </w:r>
       <w:r>
         <w:rPr>
@@ -1600,11 +1769,43 @@
           <w:sz w:val="22"/>
           <w:szCs w:val="22"/>
         </w:rPr>
+        <w:fldChar w:fldCharType="begin"/>
+      </w:r>
+      <w:r>
+        <w:rPr>
+          <w:rFonts w:ascii="Verdana" w:hAnsi="Verdana"/>
+          <w:sz w:val="22"/>
+          <w:szCs w:val="22"/>
+        </w:rPr>
+        <w:instrText xml:space="preserve"> ADDIN ZOTERO_ITEM CSL_CITATION {"citationID":"Zcp5HUbP","properties":{"formattedCitation":"\\uldash{(Vetenskapsr\\uc0\\u229{}det, 2002)}","plainCitation":"(Vetenskapsrådet, 2002)","noteIndex":0},"citationItems":[{"id":115,"uris":["http://zotero.org/users/local/QsygNxKM/items/5T46J6UT"],"uri":["http://zotero.org/users/local/QsygNxKM/items/5T46J6UT"],"itemData":{"id":115,"type":"book","title":"Forskningsetiska principer inom humanistisk-samhällsvetenskaplig forskning.","publisher":"Vetenskapsrådet","publisher-place":"Stockholm","source":"Open WorldCat","event-place":"Stockholm","ISBN":"978-91-7307-008-9","note":"OCLC: 186200984","language":"sv","author":[{"literal":"Vetenskapsrådet"}],"issued":{"date-parts":[["2002"]]}}}],"schema":"https://github.com/citation-style-language/schema/raw/master/csl-citation.json"} </w:instrText>
+      </w:r>
+      <w:r>
+        <w:rPr>
+          <w:rFonts w:ascii="Verdana" w:hAnsi="Verdana"/>
+          <w:sz w:val="22"/>
+          <w:szCs w:val="22"/>
+        </w:rPr>
+        <w:fldChar w:fldCharType="separate"/>
+      </w:r>
+      <w:r>
+        <w:rPr>
+          <w:rFonts w:ascii="Verdana" w:hAnsi="Verdana"/>
+          <w:sz w:val="22"/>
+          <w:szCs w:val="22"/>
+        </w:rPr>
+        <w:t>(Vetenskapsrådet, 2002)</w:t>
+      </w:r>
+      <w:r>
+        <w:rPr>
+          <w:rFonts w:ascii="Verdana" w:hAnsi="Verdana"/>
+          <w:sz w:val="22"/>
+          <w:szCs w:val="22"/>
+        </w:rPr>
         <w:fldChar w:fldCharType="end"/>
       </w:r>
       <w:r>
         <w:rPr>
-          <w:rFonts w:ascii="Verdana" w:hAnsi="Verdana"/>
+          <w:rFonts w:ascii="Verdana" w:eastAsia="Times New Roman" w:hAnsi="Verdana" w:cs="Times New Roman"/>
           <w:sz w:val="22"/>
           <w:szCs w:val="22"/>
         </w:rPr>
@@ -1612,38 +1813,22 @@
       </w:r>
       <w:r>
         <w:rPr>
-          <w:rFonts w:ascii="Verdana" w:hAnsi="Verdana" w:cs="Times New Roman"/>
-          <w:sz w:val="22"/>
-          <w:szCs w:val="22"/>
-        </w:rPr>
-        <w:t xml:space="preserve"> I denna studie är både forskningsfrågorna och metodiken relativt outforskade och därför är en explorativ strategi optimal. Framförallt lämpar sig den explorativa forskningsstrategin bäst med de resurserna som var tillgängliga. Ett kvantitativt upplägg valdes huvudsakligen med tanke på framtida studier </w:t>
-      </w:r>
-      <w:r>
-        <w:rPr>
-          <w:rFonts w:ascii="Verdana" w:hAnsi="Verdana"/>
-          <w:sz w:val="22"/>
-          <w:szCs w:val="22"/>
-        </w:rPr>
-        <w:t>och att överskådligt kunna jämföra och värdera olika pedagogiska perspektiv</w:t>
-      </w:r>
-      <w:r>
-        <w:rPr>
-          <w:rFonts w:ascii="Verdana" w:hAnsi="Verdana" w:cs="Times New Roman"/>
-          <w:sz w:val="22"/>
-          <w:szCs w:val="22"/>
-        </w:rPr>
-        <w:t>. Alla dessa egenskaper talar för genomförande av en framtida och mer omfattande studie. Denna studie kan därför i sammanhanget betraktas som en vägledande för-studie. En sammanfattning av den metodiken som används i studien visas i Figur 1.”</w:t>
-      </w:r>
-    </w:p>
-    <w:p>
-      <w:pPr>
-        <w:rPr>
-          <w:rFonts w:ascii="Verdana" w:eastAsia="Times New Roman" w:hAnsi="Verdana" w:cs="Times New Roman"/>
-          <w:color w:val="000000"/>
-          <w:sz w:val="22"/>
-          <w:szCs w:val="22"/>
-        </w:rPr>
-      </w:pPr>
+          <w:rFonts w:ascii="Verdana" w:eastAsia="Times New Roman" w:hAnsi="Verdana" w:cs="Times New Roman"/>
+          <w:color w:val="000000"/>
+          <w:sz w:val="22"/>
+          <w:szCs w:val="22"/>
+        </w:rPr>
+        <w:t xml:space="preserve">”. Rad: </w:t>
+      </w:r>
+      <w:r>
+        <w:rPr>
+          <w:rFonts w:ascii="Verdana" w:eastAsia="Times New Roman" w:hAnsi="Verdana" w:cs="Times New Roman"/>
+          <w:color w:val="000000"/>
+          <w:sz w:val="22"/>
+          <w:szCs w:val="22"/>
+        </w:rPr>
+        <w:t>235-236.</w:t>
+      </w:r>
     </w:p>
     <w:p>
       <w:pPr>
@@ -1670,6 +1855,25 @@
           <w:sz w:val="22"/>
           <w:szCs w:val="22"/>
         </w:rPr>
+        <w:t xml:space="preserve"> </w:t>
+      </w:r>
+    </w:p>
+    <w:p>
+      <w:pPr>
+        <w:rPr>
+          <w:rFonts w:ascii="Verdana" w:eastAsia="Times New Roman" w:hAnsi="Verdana" w:cs="Times New Roman"/>
+          <w:color w:val="000000"/>
+          <w:sz w:val="22"/>
+          <w:szCs w:val="22"/>
+        </w:rPr>
+      </w:pPr>
+      <w:r>
+        <w:rPr>
+          <w:rFonts w:ascii="Verdana" w:eastAsia="Times New Roman" w:hAnsi="Verdana" w:cs="Times New Roman"/>
+          <w:color w:val="000000"/>
+          <w:sz w:val="22"/>
+          <w:szCs w:val="22"/>
+        </w:rPr>
         <w:br/>
       </w:r>
       <w:r>
@@ -1679,61 +1883,25 @@
           <w:sz w:val="22"/>
           <w:szCs w:val="22"/>
         </w:rPr>
-        <w:t>Kommentar</w:t>
-      </w:r>
-      <w:r>
-        <w:rPr>
-          <w:rFonts w:ascii="Verdana" w:eastAsia="Times New Roman" w:hAnsi="Verdana" w:cs="Times New Roman"/>
-          <w:color w:val="000000"/>
-          <w:sz w:val="22"/>
-          <w:szCs w:val="22"/>
-        </w:rPr>
-        <w:t xml:space="preserve">: </w:t>
-      </w:r>
-      <w:r>
-        <w:rPr>
-          <w:rFonts w:ascii="Verdana" w:eastAsia="Times New Roman" w:hAnsi="Verdana" w:cs="Times New Roman"/>
-          <w:color w:val="000000"/>
-          <w:sz w:val="22"/>
-          <w:szCs w:val="22"/>
-        </w:rPr>
-        <w:t>Forskningsetiska aspekter – V</w:t>
-      </w:r>
-      <w:r>
-        <w:rPr>
-          <w:rFonts w:ascii="Verdana" w:eastAsia="Times New Roman" w:hAnsi="Verdana" w:cs="Times New Roman"/>
-          <w:color w:val="000000"/>
-          <w:sz w:val="22"/>
-          <w:szCs w:val="22"/>
-        </w:rPr>
-        <w:t xml:space="preserve">etenskaps </w:t>
-      </w:r>
-      <w:r>
-        <w:rPr>
-          <w:rFonts w:ascii="Verdana" w:eastAsia="Times New Roman" w:hAnsi="Verdana" w:cs="Times New Roman"/>
-          <w:color w:val="000000"/>
-          <w:sz w:val="22"/>
-          <w:szCs w:val="22"/>
-        </w:rPr>
-        <w:t>R</w:t>
-      </w:r>
-      <w:r>
-        <w:rPr>
-          <w:rFonts w:ascii="Verdana" w:eastAsia="Times New Roman" w:hAnsi="Verdana" w:cs="Times New Roman"/>
-          <w:color w:val="000000"/>
-          <w:sz w:val="22"/>
-          <w:szCs w:val="22"/>
-        </w:rPr>
-        <w:t>ådet</w:t>
-      </w:r>
-      <w:r>
-        <w:rPr>
-          <w:rFonts w:ascii="Verdana" w:eastAsia="Times New Roman" w:hAnsi="Verdana" w:cs="Times New Roman"/>
-          <w:color w:val="000000"/>
-          <w:sz w:val="22"/>
-          <w:szCs w:val="22"/>
-        </w:rPr>
-        <w:t>, intervjuer</w:t>
+        <w:t xml:space="preserve">Kommentar: </w:t>
+      </w:r>
+      <w:r>
+        <w:rPr>
+          <w:rFonts w:ascii="Verdana" w:eastAsia="Times New Roman" w:hAnsi="Verdana" w:cs="Times New Roman"/>
+          <w:color w:val="000000"/>
+          <w:sz w:val="22"/>
+          <w:szCs w:val="22"/>
+        </w:rPr>
+        <w:t>Reliabilitet och validitet i metoden</w:t>
+      </w:r>
+      <w:r>
+        <w:rPr>
+          <w:rFonts w:ascii="Verdana" w:eastAsia="Times New Roman" w:hAnsi="Verdana" w:cs="Times New Roman"/>
+          <w:color w:val="000000"/>
+          <w:sz w:val="22"/>
+          <w:szCs w:val="22"/>
+        </w:rPr>
+        <w:t xml:space="preserve">. </w:t>
       </w:r>
     </w:p>
     <w:p>
@@ -1771,108 +1939,35 @@
           <w:sz w:val="22"/>
           <w:szCs w:val="22"/>
         </w:rPr>
-        <w:t xml:space="preserve"> Detta är tillagt ”</w:t>
-      </w:r>
-      <w:r>
-        <w:rPr>
-          <w:rFonts w:eastAsia="Times New Roman" w:cs="Times New Roman"/>
-          <w:sz w:val="22"/>
-          <w:szCs w:val="22"/>
-        </w:rPr>
         <w:t xml:space="preserve"> </w:t>
       </w:r>
-      <w:r>
-        <w:rPr>
-          <w:rFonts w:ascii="Verdana" w:eastAsia="Times New Roman" w:hAnsi="Verdana" w:cs="Times New Roman"/>
-          <w:sz w:val="22"/>
-          <w:szCs w:val="22"/>
-        </w:rPr>
-        <w:t xml:space="preserve">Studien följer de forskningsetiska principer som är informationskravet, samtyckeskravet, konfidentielitetskravet, och nyttjandetkravet </w:t>
-      </w:r>
-      <w:r>
-        <w:rPr>
-          <w:rFonts w:ascii="Verdana" w:hAnsi="Verdana"/>
-          <w:sz w:val="22"/>
-          <w:szCs w:val="22"/>
-        </w:rPr>
-        <w:fldChar w:fldCharType="begin"/>
-      </w:r>
-      <w:r>
-        <w:rPr>
-          <w:rFonts w:ascii="Verdana" w:hAnsi="Verdana"/>
-          <w:sz w:val="22"/>
-          <w:szCs w:val="22"/>
-        </w:rPr>
-        <w:instrText xml:space="preserve"> ADDIN ZOTERO_ITEM CSL_CITATION {"citationID":"Zcp5HUbP","properties":{"formattedCitation":"\\uldash{(Vetenskapsr\\uc0\\u229{}det, 2002)}","plainCitation":"(Vetenskapsrådet, 2002)","noteIndex":0},"citationItems":[{"id":115,"uris":["http://zotero.org/users/local/QsygNxKM/items/5T46J6UT"],"uri":["http://zotero.org/users/local/QsygNxKM/items/5T46J6UT"],"itemData":{"id":115,"type":"book","title":"Forskningsetiska principer inom humanistisk-samhällsvetenskaplig forskning.","publisher":"Vetenskapsrådet","publisher-place":"Stockholm","source":"Open WorldCat","event-place":"Stockholm","ISBN":"978-91-7307-008-9","note":"OCLC: 186200984","language":"sv","author":[{"literal":"Vetenskapsrådet"}],"issued":{"date-parts":[["2002"]]}}}],"schema":"https://github.com/citation-style-language/schema/raw/master/csl-citation.json"} </w:instrText>
-      </w:r>
-      <w:r>
-        <w:rPr>
-          <w:rFonts w:ascii="Verdana" w:hAnsi="Verdana"/>
-          <w:sz w:val="22"/>
-          <w:szCs w:val="22"/>
-        </w:rPr>
-        <w:fldChar w:fldCharType="separate"/>
-      </w:r>
-      <w:r>
-        <w:rPr>
-          <w:rFonts w:ascii="Verdana" w:hAnsi="Verdana"/>
-          <w:sz w:val="22"/>
-          <w:szCs w:val="22"/>
-        </w:rPr>
-        <w:t>(Vetenskapsrådet, 2002)</w:t>
-      </w:r>
-      <w:r>
-        <w:rPr>
-          <w:rFonts w:ascii="Verdana" w:hAnsi="Verdana"/>
-          <w:sz w:val="22"/>
-          <w:szCs w:val="22"/>
-        </w:rPr>
-        <w:fldChar w:fldCharType="end"/>
-      </w:r>
-      <w:r>
-        <w:rPr>
-          <w:rFonts w:ascii="Verdana" w:eastAsia="Times New Roman" w:hAnsi="Verdana" w:cs="Times New Roman"/>
-          <w:sz w:val="22"/>
-          <w:szCs w:val="22"/>
-        </w:rPr>
-        <w:t>.</w:t>
-      </w:r>
-      <w:r>
-        <w:rPr>
-          <w:rFonts w:ascii="Verdana" w:eastAsia="Times New Roman" w:hAnsi="Verdana" w:cs="Times New Roman"/>
-          <w:color w:val="000000"/>
-          <w:sz w:val="22"/>
-          <w:szCs w:val="22"/>
-        </w:rPr>
-        <w:t xml:space="preserve">”. Rad: </w:t>
-      </w:r>
-      <w:r>
-        <w:rPr>
-          <w:rFonts w:ascii="Verdana" w:eastAsia="Times New Roman" w:hAnsi="Verdana" w:cs="Times New Roman"/>
-          <w:color w:val="000000"/>
-          <w:sz w:val="22"/>
-          <w:szCs w:val="22"/>
-        </w:rPr>
-        <w:t>235-236.</w:t>
-      </w:r>
-    </w:p>
-    <w:p>
-      <w:pPr>
-        <w:rPr>
-          <w:rFonts w:ascii="Verdana" w:eastAsia="Times New Roman" w:hAnsi="Verdana" w:cs="Times New Roman"/>
-          <w:color w:val="000000"/>
-          <w:sz w:val="22"/>
-          <w:szCs w:val="22"/>
-        </w:rPr>
-      </w:pPr>
-      <w:r>
-        <w:rPr>
-          <w:rFonts w:ascii="Verdana" w:eastAsia="Times New Roman" w:hAnsi="Verdana" w:cs="Times New Roman"/>
-          <w:color w:val="000000"/>
-          <w:sz w:val="22"/>
-          <w:szCs w:val="22"/>
-        </w:rPr>
-        <w:br/>
+      <w:commentRangeStart w:id="8"/>
+      <w:r>
+        <w:rPr>
+          <w:rFonts w:ascii="Verdana" w:eastAsia="Times New Roman" w:hAnsi="Verdana" w:cs="Times New Roman"/>
+          <w:color w:val="000000"/>
+          <w:sz w:val="22"/>
+          <w:szCs w:val="22"/>
+        </w:rPr>
+        <w:t xml:space="preserve">Enligt </w:t>
+      </w:r>
+      <w:r>
+        <w:rPr>
+          <w:rFonts w:ascii="Verdana" w:eastAsia="Times New Roman" w:hAnsi="Verdana" w:cs="Times New Roman"/>
+          <w:color w:val="000000"/>
+          <w:sz w:val="22"/>
+          <w:szCs w:val="22"/>
+        </w:rPr>
+        <w:t>e</w:t>
+      </w:r>
+      <w:r>
+        <w:rPr>
+          <w:rFonts w:ascii="Verdana" w:eastAsia="Times New Roman" w:hAnsi="Verdana" w:cs="Times New Roman"/>
+          <w:color w:val="000000"/>
+          <w:sz w:val="22"/>
+          <w:szCs w:val="22"/>
+        </w:rPr>
+        <w:t>xjobbanvisningar ska reliabilitet och validitet ingå i diskussion, som det för tillfället är i.</w:t>
       </w:r>
       <w:r>
         <w:rPr>
@@ -1883,128 +1978,7 @@
         </w:rPr>
         <w:t xml:space="preserve"> </w:t>
       </w:r>
-    </w:p>
-    <w:p>
-      <w:pPr>
-        <w:rPr>
-          <w:rFonts w:ascii="Verdana" w:eastAsia="Times New Roman" w:hAnsi="Verdana" w:cs="Times New Roman"/>
-          <w:color w:val="000000"/>
-          <w:sz w:val="22"/>
-          <w:szCs w:val="22"/>
-        </w:rPr>
-      </w:pPr>
-      <w:r>
-        <w:rPr>
-          <w:rFonts w:ascii="Verdana" w:eastAsia="Times New Roman" w:hAnsi="Verdana" w:cs="Times New Roman"/>
-          <w:color w:val="000000"/>
-          <w:sz w:val="22"/>
-          <w:szCs w:val="22"/>
-        </w:rPr>
-        <w:br/>
-      </w:r>
-      <w:r>
-        <w:rPr>
-          <w:rFonts w:ascii="Verdana" w:eastAsia="Times New Roman" w:hAnsi="Verdana" w:cs="Times New Roman"/>
-          <w:color w:val="000000"/>
-          <w:sz w:val="22"/>
-          <w:szCs w:val="22"/>
-        </w:rPr>
-        <w:t xml:space="preserve">Kommentar: </w:t>
-      </w:r>
-      <w:r>
-        <w:rPr>
-          <w:rFonts w:ascii="Verdana" w:eastAsia="Times New Roman" w:hAnsi="Verdana" w:cs="Times New Roman"/>
-          <w:color w:val="000000"/>
-          <w:sz w:val="22"/>
-          <w:szCs w:val="22"/>
-        </w:rPr>
-        <w:t>Reliabilitet och validitet i metoden</w:t>
-      </w:r>
-      <w:r>
-        <w:rPr>
-          <w:rFonts w:ascii="Verdana" w:eastAsia="Times New Roman" w:hAnsi="Verdana" w:cs="Times New Roman"/>
-          <w:color w:val="000000"/>
-          <w:sz w:val="22"/>
-          <w:szCs w:val="22"/>
-        </w:rPr>
-        <w:t xml:space="preserve">. </w:t>
-      </w:r>
-    </w:p>
-    <w:p>
-      <w:pPr>
-        <w:rPr>
-          <w:rFonts w:ascii="Verdana" w:eastAsia="Times New Roman" w:hAnsi="Verdana" w:cs="Times New Roman"/>
-          <w:color w:val="000000"/>
-          <w:sz w:val="22"/>
-          <w:szCs w:val="22"/>
-        </w:rPr>
-      </w:pPr>
-    </w:p>
-    <w:p>
-      <w:pPr>
-        <w:rPr>
-          <w:rFonts w:ascii="Verdana" w:eastAsia="Times New Roman" w:hAnsi="Verdana" w:cs="Times New Roman"/>
-          <w:color w:val="000000"/>
-          <w:sz w:val="22"/>
-          <w:szCs w:val="22"/>
-        </w:rPr>
-      </w:pPr>
-      <w:r>
-        <w:rPr>
-          <w:rFonts w:ascii="Verdana" w:eastAsia="Times New Roman" w:hAnsi="Verdana" w:cs="Times New Roman"/>
-          <w:color w:val="000000"/>
-          <w:sz w:val="22"/>
-          <w:szCs w:val="22"/>
-        </w:rPr>
-        <w:t>Respons:</w:t>
-      </w:r>
-      <w:r>
-        <w:rPr>
-          <w:rFonts w:ascii="Verdana" w:eastAsia="Times New Roman" w:hAnsi="Verdana" w:cs="Times New Roman"/>
-          <w:color w:val="000000"/>
-          <w:sz w:val="22"/>
-          <w:szCs w:val="22"/>
-        </w:rPr>
-        <w:t xml:space="preserve"> </w:t>
-      </w:r>
-      <w:commentRangeStart w:id="7"/>
-      <w:r>
-        <w:rPr>
-          <w:rFonts w:ascii="Verdana" w:eastAsia="Times New Roman" w:hAnsi="Verdana" w:cs="Times New Roman"/>
-          <w:color w:val="000000"/>
-          <w:sz w:val="22"/>
-          <w:szCs w:val="22"/>
-        </w:rPr>
-        <w:t xml:space="preserve">Enligt </w:t>
-      </w:r>
-      <w:r>
-        <w:rPr>
-          <w:rFonts w:ascii="Verdana" w:eastAsia="Times New Roman" w:hAnsi="Verdana" w:cs="Times New Roman"/>
-          <w:color w:val="000000"/>
-          <w:sz w:val="22"/>
-          <w:szCs w:val="22"/>
-        </w:rPr>
-        <w:t>e</w:t>
-      </w:r>
-      <w:r>
-        <w:rPr>
-          <w:rFonts w:ascii="Verdana" w:eastAsia="Times New Roman" w:hAnsi="Verdana" w:cs="Times New Roman"/>
-          <w:color w:val="000000"/>
-          <w:sz w:val="22"/>
-          <w:szCs w:val="22"/>
-        </w:rPr>
-        <w:t>xjobbanvisningar ska reliabilitet och validitet ingå i diskussion, som det för tillfället är i.</w:t>
-      </w:r>
-      <w:r>
-        <w:rPr>
-          <w:rFonts w:ascii="Verdana" w:eastAsia="Times New Roman" w:hAnsi="Verdana" w:cs="Times New Roman"/>
-          <w:color w:val="000000"/>
-          <w:sz w:val="22"/>
-          <w:szCs w:val="22"/>
-        </w:rPr>
-        <w:t xml:space="preserve"> </w:t>
-      </w:r>
-      <w:commentRangeEnd w:id="7"/>
+      <w:commentRangeEnd w:id="8"/>
       <w:r>
         <w:rPr>
           <w:rStyle w:val="Kommentarsreferens"/>
@@ -2012,7 +1986,7 @@
           <w:sz w:val="22"/>
           <w:szCs w:val="22"/>
         </w:rPr>
-        <w:commentReference w:id="7"/>
+        <w:commentReference w:id="8"/>
       </w:r>
       <w:r>
         <w:rPr>
@@ -2227,8 +2201,6 @@
         </w:rPr>
         <w:t>slutsatserna är de samma.</w:t>
       </w:r>
-      <w:bookmarkStart w:id="8" w:name="_GoBack"/>
-      <w:bookmarkEnd w:id="8"/>
     </w:p>
     <w:p>
       <w:pPr>
@@ -2535,7 +2507,7 @@
       <w:proofErr w:type="spellEnd"/>
     </w:p>
   </w:comment>
-  <w:comment w:id="7" w:author="Microsoft Office User" w:date="2019-02-25T16:44:00Z" w:initials="Office">
+  <w:comment w:id="8" w:author="Microsoft Office User" w:date="2019-02-25T16:44:00Z" w:initials="Office">
     <w:p>
       <w:pPr>
         <w:pStyle w:val="Kommentarer"/>
@@ -2763,6 +2735,7 @@
   <w:style w:type="character" w:default="1" w:styleId="Standardstycketypsnitt">
     <w:name w:val="Default Paragraph Font"/>
     <w:uiPriority w:val="1"/>
+    <w:semiHidden/>
     <w:unhideWhenUsed/>
   </w:style>
   <w:style w:type="table" w:default="1" w:styleId="Normaltabell">
@@ -3059,6 +3032,7 @@
   <w:style w:type="character" w:default="1" w:styleId="Standardstycketypsnitt">
     <w:name w:val="Default Paragraph Font"/>
     <w:uiPriority w:val="1"/>
+    <w:semiHidden/>
     <w:unhideWhenUsed/>
   </w:style>
   <w:style w:type="table" w:default="1" w:styleId="Normaltabell">

</xml_diff>